<commit_message>
Taller Waza y Diagramas
</commit_message>
<xml_diff>
--- a/Taller Arquitectura Descriptiva - WAZE.docx
+++ b/Taller Arquitectura Descriptiva - WAZE.docx
@@ -4,14 +4,471 @@
   <w:body>
     <w:p>
       <w:pPr>
-        <w:rPr>
-          <w:b/>
-        </w:rPr>
-      </w:pPr>
-      <w:r>
-        <w:rPr>
-          <w:b/>
-        </w:rPr>
+        <w:jc w:val="center"/>
+        <w:rPr>
+          <w:rFonts w:asciiTheme="minorHAnsi" w:hAnsiTheme="minorHAnsi" w:cstheme="minorBidi"/>
+          <w:b/>
+          <w:sz w:val="24"/>
+          <w:szCs w:val="24"/>
+          <w:lang w:val="en-US" w:eastAsia="en-US"/>
+        </w:rPr>
+      </w:pPr>
+      <w:r>
+        <w:rPr>
+          <w:b/>
+          <w:sz w:val="24"/>
+          <w:szCs w:val="24"/>
+          <w:lang w:val="en-US"/>
+        </w:rPr>
+        <w:t>TALLER WAZE</w:t>
+      </w:r>
+    </w:p>
+    <w:p>
+      <w:pPr>
+        <w:jc w:val="center"/>
+        <w:rPr>
+          <w:b/>
+          <w:sz w:val="24"/>
+          <w:szCs w:val="24"/>
+          <w:lang w:val="en-US"/>
+        </w:rPr>
+      </w:pPr>
+    </w:p>
+    <w:p>
+      <w:pPr>
+        <w:jc w:val="center"/>
+        <w:rPr>
+          <w:b/>
+          <w:sz w:val="24"/>
+          <w:szCs w:val="24"/>
+          <w:lang w:val="en-US"/>
+        </w:rPr>
+      </w:pPr>
+    </w:p>
+    <w:p>
+      <w:pPr>
+        <w:jc w:val="center"/>
+        <w:rPr>
+          <w:b/>
+          <w:sz w:val="24"/>
+          <w:szCs w:val="24"/>
+          <w:lang w:val="en-US"/>
+        </w:rPr>
+      </w:pPr>
+    </w:p>
+    <w:p>
+      <w:pPr>
+        <w:jc w:val="center"/>
+        <w:rPr>
+          <w:b/>
+          <w:sz w:val="24"/>
+          <w:szCs w:val="24"/>
+          <w:lang w:val="en-US"/>
+        </w:rPr>
+      </w:pPr>
+    </w:p>
+    <w:p>
+      <w:pPr>
+        <w:jc w:val="center"/>
+        <w:rPr>
+          <w:b/>
+          <w:sz w:val="24"/>
+          <w:szCs w:val="24"/>
+          <w:lang w:val="en-US"/>
+        </w:rPr>
+      </w:pPr>
+    </w:p>
+    <w:p>
+      <w:pPr>
+        <w:jc w:val="center"/>
+        <w:rPr>
+          <w:b/>
+          <w:sz w:val="24"/>
+          <w:szCs w:val="24"/>
+          <w:lang w:val="en-US"/>
+        </w:rPr>
+      </w:pPr>
+      <w:proofErr w:type="spellStart"/>
+      <w:r>
+        <w:rPr>
+          <w:b/>
+          <w:sz w:val="24"/>
+          <w:szCs w:val="24"/>
+          <w:lang w:val="en-US"/>
+        </w:rPr>
+        <w:t>Estudiante</w:t>
+      </w:r>
+      <w:proofErr w:type="spellEnd"/>
+      <w:r>
+        <w:rPr>
+          <w:b/>
+          <w:sz w:val="24"/>
+          <w:szCs w:val="24"/>
+          <w:lang w:val="en-US"/>
+        </w:rPr>
+        <w:t>: JUAN CAMILO RUIZ BRAVO</w:t>
+      </w:r>
+    </w:p>
+    <w:p>
+      <w:pPr>
+        <w:jc w:val="center"/>
+        <w:rPr>
+          <w:b/>
+          <w:sz w:val="24"/>
+          <w:szCs w:val="24"/>
+        </w:rPr>
+      </w:pPr>
+      <w:proofErr w:type="spellStart"/>
+      <w:r>
+        <w:rPr>
+          <w:b/>
+          <w:sz w:val="24"/>
+          <w:szCs w:val="24"/>
+        </w:rPr>
+        <w:t>Cod</w:t>
+      </w:r>
+      <w:proofErr w:type="spellEnd"/>
+      <w:r>
+        <w:rPr>
+          <w:b/>
+          <w:sz w:val="24"/>
+          <w:szCs w:val="24"/>
+        </w:rPr>
+        <w:t>. 468646</w:t>
+      </w:r>
+    </w:p>
+    <w:p>
+      <w:pPr>
+        <w:jc w:val="center"/>
+        <w:rPr>
+          <w:b/>
+          <w:sz w:val="24"/>
+          <w:szCs w:val="24"/>
+        </w:rPr>
+      </w:pPr>
+    </w:p>
+    <w:p>
+      <w:pPr>
+        <w:jc w:val="center"/>
+        <w:rPr>
+          <w:b/>
+          <w:sz w:val="24"/>
+          <w:szCs w:val="24"/>
+        </w:rPr>
+      </w:pPr>
+    </w:p>
+    <w:p>
+      <w:pPr>
+        <w:jc w:val="center"/>
+        <w:rPr>
+          <w:b/>
+          <w:sz w:val="24"/>
+          <w:szCs w:val="24"/>
+        </w:rPr>
+      </w:pPr>
+    </w:p>
+    <w:p>
+      <w:pPr>
+        <w:jc w:val="center"/>
+        <w:rPr>
+          <w:b/>
+          <w:sz w:val="24"/>
+          <w:szCs w:val="24"/>
+        </w:rPr>
+      </w:pPr>
+      <w:r>
+        <w:rPr>
+          <w:b/>
+          <w:sz w:val="24"/>
+          <w:szCs w:val="24"/>
+        </w:rPr>
+        <w:t>Docente: HAROLD ADRIAN BOLAÑOS RODRIGUEZ</w:t>
+      </w:r>
+    </w:p>
+    <w:p>
+      <w:pPr>
+        <w:jc w:val="center"/>
+        <w:rPr>
+          <w:b/>
+          <w:sz w:val="24"/>
+          <w:szCs w:val="24"/>
+        </w:rPr>
+      </w:pPr>
+      <w:proofErr w:type="spellStart"/>
+      <w:r>
+        <w:rPr>
+          <w:b/>
+          <w:sz w:val="24"/>
+          <w:szCs w:val="24"/>
+        </w:rPr>
+        <w:t>Asigntaura</w:t>
+      </w:r>
+      <w:proofErr w:type="spellEnd"/>
+      <w:r>
+        <w:rPr>
+          <w:b/>
+          <w:sz w:val="24"/>
+          <w:szCs w:val="24"/>
+        </w:rPr>
+        <w:t>: ARQUITECTURA DE SOFTWARE</w:t>
+      </w:r>
+    </w:p>
+    <w:p>
+      <w:pPr>
+        <w:jc w:val="center"/>
+        <w:rPr>
+          <w:b/>
+          <w:sz w:val="24"/>
+          <w:szCs w:val="24"/>
+        </w:rPr>
+      </w:pPr>
+    </w:p>
+    <w:p>
+      <w:pPr>
+        <w:jc w:val="center"/>
+        <w:rPr>
+          <w:b/>
+          <w:sz w:val="24"/>
+          <w:szCs w:val="24"/>
+        </w:rPr>
+      </w:pPr>
+    </w:p>
+    <w:p>
+      <w:pPr>
+        <w:jc w:val="center"/>
+        <w:rPr>
+          <w:b/>
+          <w:sz w:val="24"/>
+          <w:szCs w:val="24"/>
+        </w:rPr>
+      </w:pPr>
+    </w:p>
+    <w:p>
+      <w:pPr>
+        <w:jc w:val="center"/>
+        <w:rPr>
+          <w:b/>
+          <w:sz w:val="24"/>
+          <w:szCs w:val="24"/>
+        </w:rPr>
+      </w:pPr>
+    </w:p>
+    <w:p>
+      <w:pPr>
+        <w:jc w:val="center"/>
+        <w:rPr>
+          <w:b/>
+          <w:sz w:val="24"/>
+          <w:szCs w:val="24"/>
+        </w:rPr>
+      </w:pPr>
+    </w:p>
+    <w:p>
+      <w:pPr>
+        <w:jc w:val="center"/>
+        <w:rPr>
+          <w:b/>
+          <w:sz w:val="24"/>
+          <w:szCs w:val="24"/>
+        </w:rPr>
+      </w:pPr>
+    </w:p>
+    <w:p>
+      <w:pPr>
+        <w:jc w:val="center"/>
+        <w:rPr>
+          <w:b/>
+          <w:sz w:val="24"/>
+          <w:szCs w:val="24"/>
+        </w:rPr>
+      </w:pPr>
+      <w:r>
+        <w:rPr>
+          <w:b/>
+          <w:sz w:val="24"/>
+          <w:szCs w:val="24"/>
+        </w:rPr>
+        <w:t>Semestre: 9°</w:t>
+      </w:r>
+    </w:p>
+    <w:p>
+      <w:pPr>
+        <w:jc w:val="center"/>
+        <w:rPr>
+          <w:b/>
+          <w:sz w:val="24"/>
+          <w:szCs w:val="24"/>
+        </w:rPr>
+      </w:pPr>
+      <w:r>
+        <w:rPr>
+          <w:b/>
+          <w:sz w:val="24"/>
+          <w:szCs w:val="24"/>
+        </w:rPr>
+        <w:t>Programa: INGENIERIA DE SISTEMAS</w:t>
+      </w:r>
+    </w:p>
+    <w:p>
+      <w:pPr>
+        <w:jc w:val="center"/>
+        <w:rPr>
+          <w:b/>
+          <w:sz w:val="24"/>
+          <w:szCs w:val="24"/>
+        </w:rPr>
+      </w:pPr>
+    </w:p>
+    <w:p>
+      <w:pPr>
+        <w:jc w:val="center"/>
+        <w:rPr>
+          <w:b/>
+          <w:sz w:val="24"/>
+          <w:szCs w:val="24"/>
+        </w:rPr>
+      </w:pPr>
+    </w:p>
+    <w:p>
+      <w:pPr>
+        <w:jc w:val="center"/>
+        <w:rPr>
+          <w:b/>
+          <w:sz w:val="24"/>
+          <w:szCs w:val="24"/>
+        </w:rPr>
+      </w:pPr>
+    </w:p>
+    <w:p>
+      <w:pPr>
+        <w:jc w:val="center"/>
+        <w:rPr>
+          <w:b/>
+          <w:sz w:val="24"/>
+          <w:szCs w:val="24"/>
+        </w:rPr>
+      </w:pPr>
+    </w:p>
+    <w:p>
+      <w:pPr>
+        <w:jc w:val="center"/>
+        <w:rPr>
+          <w:b/>
+          <w:sz w:val="24"/>
+          <w:szCs w:val="24"/>
+        </w:rPr>
+      </w:pPr>
+    </w:p>
+    <w:p>
+      <w:pPr>
+        <w:jc w:val="center"/>
+        <w:rPr>
+          <w:b/>
+          <w:sz w:val="24"/>
+          <w:szCs w:val="24"/>
+        </w:rPr>
+      </w:pPr>
+    </w:p>
+    <w:p>
+      <w:pPr>
+        <w:jc w:val="center"/>
+        <w:rPr>
+          <w:b/>
+          <w:sz w:val="24"/>
+          <w:szCs w:val="24"/>
+        </w:rPr>
+      </w:pPr>
+    </w:p>
+    <w:p>
+      <w:pPr>
+        <w:jc w:val="center"/>
+        <w:rPr>
+          <w:b/>
+          <w:sz w:val="24"/>
+          <w:szCs w:val="24"/>
+        </w:rPr>
+      </w:pPr>
+    </w:p>
+    <w:p>
+      <w:pPr>
+        <w:jc w:val="center"/>
+        <w:rPr>
+          <w:b/>
+          <w:sz w:val="24"/>
+          <w:szCs w:val="24"/>
+        </w:rPr>
+      </w:pPr>
+      <w:r>
+        <w:rPr>
+          <w:b/>
+          <w:sz w:val="24"/>
+          <w:szCs w:val="24"/>
+        </w:rPr>
+        <w:t>FACULTAD DE INGENIERIA</w:t>
+      </w:r>
+    </w:p>
+    <w:p>
+      <w:pPr>
+        <w:jc w:val="center"/>
+        <w:rPr>
+          <w:b/>
+          <w:sz w:val="24"/>
+          <w:szCs w:val="24"/>
+        </w:rPr>
+      </w:pPr>
+      <w:r>
+        <w:rPr>
+          <w:b/>
+          <w:sz w:val="24"/>
+          <w:szCs w:val="24"/>
+        </w:rPr>
+        <w:t>UNIVERSIDAD COOPERATIVA DE COLOMBIA – CALI SEDE SUR</w:t>
+      </w:r>
+    </w:p>
+    <w:p>
+      <w:pPr>
+        <w:jc w:val="center"/>
+        <w:rPr>
+          <w:b/>
+          <w:sz w:val="24"/>
+          <w:szCs w:val="24"/>
+        </w:rPr>
+      </w:pPr>
+      <w:r>
+        <w:rPr>
+          <w:b/>
+          <w:sz w:val="24"/>
+          <w:szCs w:val="24"/>
+        </w:rPr>
+        <w:t>SANTIAGO DE CALI, MARZO 2020</w:t>
+      </w:r>
+    </w:p>
+    <w:p>
+      <w:pPr>
+        <w:jc w:val="center"/>
+        <w:rPr>
+          <w:b/>
+        </w:rPr>
+      </w:pPr>
+    </w:p>
+    <w:p>
+      <w:pPr>
+        <w:rPr>
+          <w:b/>
+        </w:rPr>
+      </w:pPr>
+    </w:p>
+    <w:p>
+      <w:pPr>
+        <w:rPr>
+          <w:b/>
+        </w:rPr>
+      </w:pPr>
+      <w:r>
+        <w:rPr>
+          <w:b/>
+        </w:rPr>
+        <w:lastRenderedPageBreak/>
         <w:t xml:space="preserve">Sistema </w:t>
       </w:r>
       <w:r>
@@ -182,8 +639,15 @@
     </w:p>
     <w:p/>
     <w:p/>
-    <w:p>
-      <w:r>
+    <w:p/>
+    <w:p/>
+    <w:p/>
+    <w:p/>
+    <w:p/>
+    <w:p/>
+    <w:p>
+      <w:r>
+        <w:lastRenderedPageBreak/>
         <w:t>Equipo de ingenieros, el reto es el siguiente:</w:t>
       </w:r>
     </w:p>
@@ -221,7 +685,6 @@
         </w:numPr>
       </w:pPr>
       <w:r>
-        <w:lastRenderedPageBreak/>
         <w:t xml:space="preserve"> el registro de usuarios</w:t>
       </w:r>
     </w:p>
@@ -401,14 +864,372 @@
       <w:r>
         <w:t xml:space="preserve">Se debe contar con un panel intuitivo que cuente con experiencia de usuario y una interfaz </w:t>
       </w:r>
+      <w:r>
+        <w:t>gráfica</w:t>
+      </w:r>
+      <w:r>
+        <w:t xml:space="preserve"> adecuada UX/UI</w:t>
+      </w:r>
+    </w:p>
+    <w:p>
+      <w:pPr>
+        <w:pStyle w:val="Prrafodelista"/>
+        <w:numPr>
+          <w:ilvl w:val="2"/>
+          <w:numId w:val="1"/>
+        </w:numPr>
+      </w:pPr>
+      <w:r>
+        <w:t xml:space="preserve">Debe ser una aplicación Eficiente y </w:t>
+      </w:r>
+      <w:r>
+        <w:t>Rápida</w:t>
+      </w:r>
+    </w:p>
+    <w:p>
+      <w:pPr>
+        <w:pStyle w:val="Prrafodelista"/>
+        <w:numPr>
+          <w:ilvl w:val="1"/>
+          <w:numId w:val="1"/>
+        </w:numPr>
+      </w:pPr>
+      <w:r>
+        <w:t>Identifique configuraciones o condiciones de los sistemas base</w:t>
+      </w:r>
+    </w:p>
+    <w:p>
+      <w:pPr>
+        <w:ind w:left="720"/>
+      </w:pPr>
+    </w:p>
+    <w:p>
+      <w:pPr>
+        <w:pStyle w:val="Prrafodelista"/>
+        <w:numPr>
+          <w:ilvl w:val="0"/>
+          <w:numId w:val="1"/>
+        </w:numPr>
+      </w:pPr>
+      <w:r>
+        <w:t>Identifique las transacciones principales del sistema</w:t>
+      </w:r>
+    </w:p>
+    <w:p>
+      <w:pPr>
+        <w:pStyle w:val="Prrafodelista"/>
+        <w:numPr>
+          <w:ilvl w:val="1"/>
+          <w:numId w:val="1"/>
+        </w:numPr>
+      </w:pPr>
+      <w:r>
+        <w:t>Recree el escenario de casos de uso, para cada transacción.</w:t>
+      </w:r>
+    </w:p>
+    <w:p>
+      <w:pPr>
+        <w:pStyle w:val="Prrafodelista"/>
+        <w:numPr>
+          <w:ilvl w:val="2"/>
+          <w:numId w:val="1"/>
+        </w:numPr>
+        <w:jc w:val="center"/>
+      </w:pPr>
+      <w:r>
+        <w:rPr>
+          <w:noProof/>
+          <w:lang w:val="en-US" w:eastAsia="en-US"/>
+        </w:rPr>
+        <w:lastRenderedPageBreak/>
+        <w:drawing>
+          <wp:inline distT="0" distB="0" distL="0" distR="0" wp14:anchorId="5F7B47D7" wp14:editId="10FFE089">
+            <wp:extent cx="3785328" cy="2623166"/>
+            <wp:effectExtent l="0" t="0" r="5715" b="6350"/>
+            <wp:docPr id="1" name="Imagen 1" descr="D:\Juan\UCC\Semestre IX\ARQSOFT_UCC\ARQSOFR-UCC\UseCaseDiagram1Wazw.png"/>
+            <wp:cNvGraphicFramePr>
+              <a:graphicFrameLocks xmlns:a="http://schemas.openxmlformats.org/drawingml/2006/main" noChangeAspect="1"/>
+            </wp:cNvGraphicFramePr>
+            <a:graphic xmlns:a="http://schemas.openxmlformats.org/drawingml/2006/main">
+              <a:graphicData uri="http://schemas.openxmlformats.org/drawingml/2006/picture">
+                <pic:pic xmlns:pic="http://schemas.openxmlformats.org/drawingml/2006/picture">
+                  <pic:nvPicPr>
+                    <pic:cNvPr id="0" name="Picture 3" descr="D:\Juan\UCC\Semestre IX\ARQSOFT_UCC\ARQSOFR-UCC\UseCaseDiagram1Wazw.png"/>
+                    <pic:cNvPicPr>
+                      <a:picLocks noChangeAspect="1" noChangeArrowheads="1"/>
+                    </pic:cNvPicPr>
+                  </pic:nvPicPr>
+                  <pic:blipFill>
+                    <a:blip r:embed="rId7">
+                      <a:extLst>
+                        <a:ext uri="{28A0092B-C50C-407E-A947-70E740481C1C}">
+                          <a14:useLocalDpi xmlns:a14="http://schemas.microsoft.com/office/drawing/2010/main" val="0"/>
+                        </a:ext>
+                      </a:extLst>
+                    </a:blip>
+                    <a:srcRect/>
+                    <a:stretch>
+                      <a:fillRect/>
+                    </a:stretch>
+                  </pic:blipFill>
+                  <pic:spPr bwMode="auto">
+                    <a:xfrm>
+                      <a:off x="0" y="0"/>
+                      <a:ext cx="3811248" cy="2641128"/>
+                    </a:xfrm>
+                    <a:prstGeom prst="rect">
+                      <a:avLst/>
+                    </a:prstGeom>
+                    <a:noFill/>
+                    <a:ln>
+                      <a:noFill/>
+                    </a:ln>
+                  </pic:spPr>
+                </pic:pic>
+              </a:graphicData>
+            </a:graphic>
+          </wp:inline>
+        </w:drawing>
+      </w:r>
+    </w:p>
+    <w:p>
+      <w:pPr>
+        <w:pStyle w:val="Prrafodelista"/>
+        <w:numPr>
+          <w:ilvl w:val="2"/>
+          <w:numId w:val="1"/>
+        </w:numPr>
+      </w:pPr>
+      <w:r>
+        <w:t>El usuario ingresa y diligencia el formulario de registro en la app</w:t>
+      </w:r>
+    </w:p>
+    <w:p>
+      <w:pPr>
+        <w:pStyle w:val="Prrafodelista"/>
+        <w:numPr>
+          <w:ilvl w:val="2"/>
+          <w:numId w:val="1"/>
+        </w:numPr>
+      </w:pPr>
+      <w:r>
+        <w:t>El usuario ya registrado debe autenticarse satisfactoriamente en la app</w:t>
+      </w:r>
+    </w:p>
+    <w:p>
+      <w:pPr>
+        <w:pStyle w:val="Prrafodelista"/>
+        <w:numPr>
+          <w:ilvl w:val="2"/>
+          <w:numId w:val="1"/>
+        </w:numPr>
+      </w:pPr>
+      <w:r>
+        <w:t>El usuario ya en el panel puede realizar la visualización del mapa y con el sistema de geolocalización puede validar su posición actual</w:t>
+      </w:r>
+    </w:p>
+    <w:p>
+      <w:pPr>
+        <w:pStyle w:val="Prrafodelista"/>
+        <w:numPr>
+          <w:ilvl w:val="2"/>
+          <w:numId w:val="1"/>
+        </w:numPr>
+      </w:pPr>
+      <w:r>
+        <w:t>El usuario puede ingresar una dirección o un lugar, sitio para realizar o determinar su siguiente viaje</w:t>
+      </w:r>
+    </w:p>
+    <w:p>
+      <w:pPr>
+        <w:pStyle w:val="Prrafodelista"/>
+        <w:numPr>
+          <w:ilvl w:val="2"/>
+          <w:numId w:val="1"/>
+        </w:numPr>
+      </w:pPr>
+      <w:r>
+        <w:t>El usuario puede dejar viajes programados o planeados</w:t>
+      </w:r>
+    </w:p>
+    <w:p>
+      <w:pPr>
+        <w:pStyle w:val="Prrafodelista"/>
+        <w:numPr>
+          <w:ilvl w:val="2"/>
+          <w:numId w:val="1"/>
+        </w:numPr>
+      </w:pPr>
+      <w:r>
+        <w:t>El usuario puede realizar el almacenamiento o guardado de direcciones, lugares o sitios favoritos.</w:t>
+      </w:r>
+    </w:p>
+    <w:p>
+      <w:pPr>
+        <w:pStyle w:val="Prrafodelista"/>
+        <w:numPr>
+          <w:ilvl w:val="1"/>
+          <w:numId w:val="1"/>
+        </w:numPr>
+      </w:pPr>
+      <w:r>
+        <w:t>Agrupe los comportamientos similares de cada uno de los escenarios</w:t>
+      </w:r>
+    </w:p>
+    <w:p>
+      <w:pPr>
+        <w:pStyle w:val="Prrafodelista"/>
+        <w:numPr>
+          <w:ilvl w:val="0"/>
+          <w:numId w:val="1"/>
+        </w:numPr>
+      </w:pPr>
+      <w:r>
+        <w:t>Identifique los componentes primordiales del sistema</w:t>
+      </w:r>
+    </w:p>
+    <w:p>
+      <w:pPr>
+        <w:pStyle w:val="Prrafodelista"/>
+        <w:numPr>
+          <w:ilvl w:val="1"/>
+          <w:numId w:val="1"/>
+        </w:numPr>
+      </w:pPr>
+      <w:r>
+        <w:t>Componente de Autenticación</w:t>
+      </w:r>
+    </w:p>
+    <w:p>
+      <w:pPr>
+        <w:pStyle w:val="Prrafodelista"/>
+        <w:numPr>
+          <w:ilvl w:val="1"/>
+          <w:numId w:val="1"/>
+        </w:numPr>
+      </w:pPr>
+      <w:r>
+        <w:t>Componente de Mapas</w:t>
+      </w:r>
+    </w:p>
+    <w:p>
+      <w:pPr>
+        <w:pStyle w:val="Prrafodelista"/>
+        <w:numPr>
+          <w:ilvl w:val="1"/>
+          <w:numId w:val="1"/>
+        </w:numPr>
+      </w:pPr>
+      <w:r>
+        <w:t>Vistas o Interfaz</w:t>
+      </w:r>
+    </w:p>
+    <w:p>
+      <w:pPr>
+        <w:pStyle w:val="Prrafodelista"/>
+        <w:numPr>
+          <w:ilvl w:val="1"/>
+          <w:numId w:val="1"/>
+        </w:numPr>
+      </w:pPr>
+      <w:r>
+        <w:t>Comunicación con Google o proveedor de Mapas</w:t>
+      </w:r>
+    </w:p>
+    <w:p>
+      <w:pPr>
+        <w:pStyle w:val="Prrafodelista"/>
+        <w:numPr>
+          <w:ilvl w:val="0"/>
+          <w:numId w:val="1"/>
+        </w:numPr>
+      </w:pPr>
+      <w:r>
+        <w:t xml:space="preserve">OPCIONAL: </w:t>
+      </w:r>
+      <w:r>
+        <w:t>Proponga uno o varios patrones arquitectónicos identificados en el sistema</w:t>
+      </w:r>
+    </w:p>
+    <w:p>
+      <w:pPr>
+        <w:pStyle w:val="Prrafodelista"/>
+        <w:numPr>
+          <w:ilvl w:val="0"/>
+          <w:numId w:val="1"/>
+        </w:numPr>
+      </w:pPr>
+      <w:r>
+        <w:t xml:space="preserve">Identifique cuales </w:t>
+      </w:r>
+      <w:r>
+        <w:t>sería</w:t>
+      </w:r>
+      <w:r>
+        <w:t xml:space="preserve"> los interesados claves en el sistema</w:t>
+      </w:r>
+    </w:p>
+    <w:p>
+      <w:pPr>
+        <w:pStyle w:val="Prrafodelista"/>
+        <w:numPr>
+          <w:ilvl w:val="1"/>
+          <w:numId w:val="1"/>
+        </w:numPr>
+      </w:pPr>
+      <w:r>
+        <w:t>Usuarios</w:t>
+      </w:r>
+    </w:p>
+    <w:p>
+      <w:pPr>
+        <w:pStyle w:val="Prrafodelista"/>
+        <w:numPr>
+          <w:ilvl w:val="2"/>
+          <w:numId w:val="1"/>
+        </w:numPr>
+      </w:pPr>
+      <w:r>
+        <w:t>Conductores Particulares (</w:t>
+      </w:r>
+      <w:r>
+        <w:t>Automóvil</w:t>
+      </w:r>
+      <w:r>
+        <w:t xml:space="preserve">, </w:t>
+      </w:r>
+      <w:r>
+        <w:t>Motociclistas</w:t>
+      </w:r>
+      <w:r>
+        <w:t>)</w:t>
+      </w:r>
+    </w:p>
+    <w:p>
+      <w:pPr>
+        <w:pStyle w:val="Prrafodelista"/>
+        <w:numPr>
+          <w:ilvl w:val="2"/>
+          <w:numId w:val="1"/>
+        </w:numPr>
+      </w:pPr>
+      <w:r>
+        <w:t>Taxistas</w:t>
+      </w:r>
+    </w:p>
+    <w:p>
+      <w:pPr>
+        <w:pStyle w:val="Prrafodelista"/>
+        <w:numPr>
+          <w:ilvl w:val="2"/>
+          <w:numId w:val="1"/>
+        </w:numPr>
+      </w:pPr>
       <w:proofErr w:type="spellStart"/>
       <w:r>
-        <w:t>grafica</w:t>
+        <w:t>Uber’s</w:t>
       </w:r>
       <w:proofErr w:type="spellEnd"/>
-      <w:r>
-        <w:t xml:space="preserve"> adecuada UX/UI</w:t>
-      </w:r>
     </w:p>
     <w:p>
       <w:pPr>
@@ -419,13 +1240,8 @@
         </w:numPr>
       </w:pPr>
       <w:r>
-        <w:t xml:space="preserve">Debe ser una aplicación Eficiente y </w:t>
-      </w:r>
-      <w:proofErr w:type="spellStart"/>
-      <w:r>
-        <w:t>Rapida</w:t>
-      </w:r>
-      <w:proofErr w:type="spellEnd"/>
+        <w:t>Domiciliarios</w:t>
+      </w:r>
     </w:p>
     <w:p>
       <w:pPr>
@@ -436,13 +1252,33 @@
         </w:numPr>
       </w:pPr>
       <w:r>
-        <w:t>Identifique configuraciones o condiciones de los sistemas base</w:t>
-      </w:r>
-    </w:p>
-    <w:p>
-      <w:pPr>
-        <w:ind w:left="720"/>
-      </w:pPr>
+        <w:lastRenderedPageBreak/>
+        <w:t>Coordinadores de proyecto</w:t>
+      </w:r>
+    </w:p>
+    <w:p>
+      <w:pPr>
+        <w:pStyle w:val="Prrafodelista"/>
+        <w:numPr>
+          <w:ilvl w:val="1"/>
+          <w:numId w:val="1"/>
+        </w:numPr>
+      </w:pPr>
+      <w:r>
+        <w:t>Asociados al proyecto – Sponsors</w:t>
+      </w:r>
+    </w:p>
+    <w:p>
+      <w:pPr>
+        <w:pStyle w:val="Prrafodelista"/>
+        <w:numPr>
+          <w:ilvl w:val="1"/>
+          <w:numId w:val="1"/>
+        </w:numPr>
+      </w:pPr>
+      <w:r>
+        <w:t>Colaboradores del proyecto</w:t>
+      </w:r>
     </w:p>
     <w:p>
       <w:pPr>
@@ -453,7 +1289,7 @@
         </w:numPr>
       </w:pPr>
       <w:r>
-        <w:t>Identifique las transacciones principales del sistema</w:t>
+        <w:t>Diseñe una solución que comprenda.</w:t>
       </w:r>
     </w:p>
     <w:p>
@@ -465,7 +1301,7 @@
         </w:numPr>
       </w:pPr>
       <w:r>
-        <w:t>Recree el escenario de casos de uso, para cada transacción.</w:t>
+        <w:t>Identifique las vistas claves para los interesados</w:t>
       </w:r>
     </w:p>
     <w:p>
@@ -477,7 +1313,281 @@
         </w:numPr>
       </w:pPr>
       <w:r>
-        <w:pict w14:anchorId="216ABA8C">
+        <w:rPr>
+          <w:b/>
+        </w:rPr>
+        <w:t>Desarrolladores</w:t>
+      </w:r>
+      <w:r>
+        <w:t>, quienes deben c</w:t>
+      </w:r>
+      <w:r>
+        <w:t>onocer la arquitectura, estándares de desarrollo y componentes reusables. Facilidades para hacer cambios.</w:t>
+      </w:r>
+    </w:p>
+    <w:p>
+      <w:pPr>
+        <w:pStyle w:val="Prrafodelista"/>
+        <w:numPr>
+          <w:ilvl w:val="2"/>
+          <w:numId w:val="1"/>
+        </w:numPr>
+      </w:pPr>
+      <w:r>
+        <w:rPr>
+          <w:b/>
+        </w:rPr>
+        <w:t>Administrador</w:t>
+      </w:r>
+      <w:r>
+        <w:t xml:space="preserve"> </w:t>
+      </w:r>
+      <w:r>
+        <w:rPr>
+          <w:b/>
+        </w:rPr>
+        <w:t>del</w:t>
+      </w:r>
+      <w:r>
+        <w:t xml:space="preserve"> </w:t>
+      </w:r>
+      <w:r>
+        <w:rPr>
+          <w:b/>
+        </w:rPr>
+        <w:t>sistema</w:t>
+      </w:r>
+      <w:r>
+        <w:rPr>
+          <w:b/>
+        </w:rPr>
+        <w:t>,</w:t>
+      </w:r>
+      <w:r>
+        <w:t xml:space="preserve"> quien solo tienen interés en la </w:t>
+      </w:r>
+      <w:r>
+        <w:t>configuración, monitoreo o administración d</w:t>
+      </w:r>
+      <w:r>
+        <w:t>e los servicios, disponibilidad y</w:t>
+      </w:r>
+      <w:r>
+        <w:t xml:space="preserve"> </w:t>
+      </w:r>
+      <w:r>
+        <w:t xml:space="preserve">la </w:t>
+      </w:r>
+      <w:r>
+        <w:t>escalabilidad.</w:t>
+      </w:r>
+    </w:p>
+    <w:p>
+      <w:pPr>
+        <w:pStyle w:val="Prrafodelista"/>
+        <w:numPr>
+          <w:ilvl w:val="1"/>
+          <w:numId w:val="1"/>
+        </w:numPr>
+      </w:pPr>
+      <w:r>
+        <w:t>Diagramas de Comportamiento</w:t>
+      </w:r>
+    </w:p>
+    <w:p>
+      <w:pPr>
+        <w:pStyle w:val="Prrafodelista"/>
+        <w:numPr>
+          <w:ilvl w:val="2"/>
+          <w:numId w:val="1"/>
+        </w:numPr>
+      </w:pPr>
+      <w:r>
+        <w:t xml:space="preserve">Escenarios de </w:t>
+      </w:r>
+      <w:r>
+        <w:t>casos de uso</w:t>
+      </w:r>
+      <w:r>
+        <w:t xml:space="preserve"> por transacción</w:t>
+      </w:r>
+      <w:r>
+        <w:t>.</w:t>
+      </w:r>
+    </w:p>
+    <w:p>
+      <w:pPr>
+        <w:jc w:val="center"/>
+      </w:pPr>
+      <w:r>
+        <w:rPr>
+          <w:noProof/>
+          <w:lang w:val="en-US" w:eastAsia="en-US"/>
+        </w:rPr>
+        <w:drawing>
+          <wp:inline distT="0" distB="0" distL="0" distR="0" wp14:anchorId="78375CC0" wp14:editId="1E8ED382">
+            <wp:extent cx="5396230" cy="2941341"/>
+            <wp:effectExtent l="0" t="0" r="0" b="0"/>
+            <wp:docPr id="2" name="Imagen 2" descr="D:\Juan\UCC\Semestre IX\ARQSOFT_UCC\ARQSOFR-UCC\UseCaseDiagram1Productos.png"/>
+            <wp:cNvGraphicFramePr>
+              <a:graphicFrameLocks xmlns:a="http://schemas.openxmlformats.org/drawingml/2006/main" noChangeAspect="1"/>
+            </wp:cNvGraphicFramePr>
+            <a:graphic xmlns:a="http://schemas.openxmlformats.org/drawingml/2006/main">
+              <a:graphicData uri="http://schemas.openxmlformats.org/drawingml/2006/picture">
+                <pic:pic xmlns:pic="http://schemas.openxmlformats.org/drawingml/2006/picture">
+                  <pic:nvPicPr>
+                    <pic:cNvPr id="0" name="Picture 1" descr="D:\Juan\UCC\Semestre IX\ARQSOFT_UCC\ARQSOFR-UCC\UseCaseDiagram1Productos.png"/>
+                    <pic:cNvPicPr>
+                      <a:picLocks noChangeAspect="1" noChangeArrowheads="1"/>
+                    </pic:cNvPicPr>
+                  </pic:nvPicPr>
+                  <pic:blipFill>
+                    <a:blip r:embed="rId8">
+                      <a:extLst>
+                        <a:ext uri="{28A0092B-C50C-407E-A947-70E740481C1C}">
+                          <a14:useLocalDpi xmlns:a14="http://schemas.microsoft.com/office/drawing/2010/main" val="0"/>
+                        </a:ext>
+                      </a:extLst>
+                    </a:blip>
+                    <a:srcRect/>
+                    <a:stretch>
+                      <a:fillRect/>
+                    </a:stretch>
+                  </pic:blipFill>
+                  <pic:spPr bwMode="auto">
+                    <a:xfrm>
+                      <a:off x="0" y="0"/>
+                      <a:ext cx="5396230" cy="2941341"/>
+                    </a:xfrm>
+                    <a:prstGeom prst="rect">
+                      <a:avLst/>
+                    </a:prstGeom>
+                    <a:noFill/>
+                    <a:ln>
+                      <a:noFill/>
+                    </a:ln>
+                  </pic:spPr>
+                </pic:pic>
+              </a:graphicData>
+            </a:graphic>
+          </wp:inline>
+        </w:drawing>
+      </w:r>
+    </w:p>
+    <w:p>
+      <w:pPr>
+        <w:pStyle w:val="Prrafodelista"/>
+        <w:numPr>
+          <w:ilvl w:val="3"/>
+          <w:numId w:val="1"/>
+        </w:numPr>
+      </w:pPr>
+      <w:r>
+        <w:t>Actividad.</w:t>
+      </w:r>
+    </w:p>
+    <w:p>
+      <w:pPr>
+        <w:pStyle w:val="Prrafodelista"/>
+        <w:numPr>
+          <w:ilvl w:val="2"/>
+          <w:numId w:val="1"/>
+        </w:numPr>
+      </w:pPr>
+      <w:r>
+        <w:t>Secuencia.</w:t>
+      </w:r>
+    </w:p>
+    <w:p>
+      <w:pPr>
+        <w:jc w:val="center"/>
+      </w:pPr>
+      <w:r>
+        <w:rPr>
+          <w:noProof/>
+          <w:lang w:val="en-US" w:eastAsia="en-US"/>
+        </w:rPr>
+        <w:lastRenderedPageBreak/>
+        <w:drawing>
+          <wp:inline distT="0" distB="0" distL="0" distR="0" wp14:anchorId="677D05C7" wp14:editId="5C1CEB6F">
+            <wp:extent cx="5396230" cy="2537255"/>
+            <wp:effectExtent l="0" t="0" r="0" b="0"/>
+            <wp:docPr id="3" name="Imagen 3" descr="D:\Juan\UCC\Semestre IX\ARQSOFT_UCC\ARQSOFR-UCC\SequenceDiagram1.png"/>
+            <wp:cNvGraphicFramePr>
+              <a:graphicFrameLocks xmlns:a="http://schemas.openxmlformats.org/drawingml/2006/main" noChangeAspect="1"/>
+            </wp:cNvGraphicFramePr>
+            <a:graphic xmlns:a="http://schemas.openxmlformats.org/drawingml/2006/main">
+              <a:graphicData uri="http://schemas.openxmlformats.org/drawingml/2006/picture">
+                <pic:pic xmlns:pic="http://schemas.openxmlformats.org/drawingml/2006/picture">
+                  <pic:nvPicPr>
+                    <pic:cNvPr id="0" name="Picture 2" descr="D:\Juan\UCC\Semestre IX\ARQSOFT_UCC\ARQSOFR-UCC\SequenceDiagram1.png"/>
+                    <pic:cNvPicPr>
+                      <a:picLocks noChangeAspect="1" noChangeArrowheads="1"/>
+                    </pic:cNvPicPr>
+                  </pic:nvPicPr>
+                  <pic:blipFill>
+                    <a:blip r:embed="rId9">
+                      <a:extLst>
+                        <a:ext uri="{28A0092B-C50C-407E-A947-70E740481C1C}">
+                          <a14:useLocalDpi xmlns:a14="http://schemas.microsoft.com/office/drawing/2010/main" val="0"/>
+                        </a:ext>
+                      </a:extLst>
+                    </a:blip>
+                    <a:srcRect/>
+                    <a:stretch>
+                      <a:fillRect/>
+                    </a:stretch>
+                  </pic:blipFill>
+                  <pic:spPr bwMode="auto">
+                    <a:xfrm>
+                      <a:off x="0" y="0"/>
+                      <a:ext cx="5396230" cy="2537255"/>
+                    </a:xfrm>
+                    <a:prstGeom prst="rect">
+                      <a:avLst/>
+                    </a:prstGeom>
+                    <a:noFill/>
+                    <a:ln>
+                      <a:noFill/>
+                    </a:ln>
+                  </pic:spPr>
+                </pic:pic>
+              </a:graphicData>
+            </a:graphic>
+          </wp:inline>
+        </w:drawing>
+      </w:r>
+    </w:p>
+    <w:p>
+      <w:pPr>
+        <w:pStyle w:val="Prrafodelista"/>
+        <w:numPr>
+          <w:ilvl w:val="1"/>
+          <w:numId w:val="1"/>
+        </w:numPr>
+      </w:pPr>
+      <w:r>
+        <w:t>Diagramas Estructurales</w:t>
+      </w:r>
+    </w:p>
+    <w:p>
+      <w:pPr>
+        <w:pStyle w:val="Prrafodelista"/>
+        <w:numPr>
+          <w:ilvl w:val="2"/>
+          <w:numId w:val="1"/>
+        </w:numPr>
+      </w:pPr>
+      <w:r>
+        <w:t>Componentes</w:t>
+      </w:r>
+    </w:p>
+    <w:p>
+      <w:pPr>
+        <w:jc w:val="center"/>
+      </w:pPr>
+      <w:r>
+        <w:pict w14:anchorId="74AA1DDB">
           <v:shapetype id="_x0000_t75" coordsize="21600,21600" o:spt="75" o:preferrelative="t" path="m@4@5l@4@11@9@11@9@5xe" filled="f" stroked="f">
             <v:stroke joinstyle="miter"/>
             <v:formulas>
@@ -497,8 +1607,8 @@
             <v:path o:extrusionok="f" gradientshapeok="t" o:connecttype="rect"/>
             <o:lock v:ext="edit" aspectratio="t"/>
           </v:shapetype>
-          <v:shape id="_x0000_i1034" type="#_x0000_t75" style="width:208.8pt;height:186.6pt">
-            <v:imagedata r:id="rId7" o:title="waze CU"/>
+          <v:shape id="_x0000_i1037" type="#_x0000_t75" style="width:195.75pt;height:171pt">
+            <v:imagedata r:id="rId10" o:title="ComponentDiagram1"/>
           </v:shape>
         </w:pict>
       </w:r>
@@ -512,7 +1622,50 @@
         </w:numPr>
       </w:pPr>
       <w:r>
-        <w:t>El usuario ingresa y diligencia el formulario de registro en la app</w:t>
+        <w:t>Clases.</w:t>
+      </w:r>
+    </w:p>
+    <w:p>
+      <w:pPr>
+        <w:pStyle w:val="Prrafodelista"/>
+        <w:ind w:left="2160"/>
+      </w:pPr>
+      <w:r>
+        <w:drawing>
+          <wp:inline distT="0" distB="0" distL="0" distR="0" wp14:anchorId="02436FD9" wp14:editId="70267653">
+            <wp:extent cx="1419423" cy="2067213"/>
+            <wp:effectExtent l="0" t="0" r="9525" b="9525"/>
+            <wp:docPr id="4" name="Imagen 4"/>
+            <wp:cNvGraphicFramePr>
+              <a:graphicFrameLocks xmlns:a="http://schemas.openxmlformats.org/drawingml/2006/main" noChangeAspect="1"/>
+            </wp:cNvGraphicFramePr>
+            <a:graphic xmlns:a="http://schemas.openxmlformats.org/drawingml/2006/main">
+              <a:graphicData uri="http://schemas.openxmlformats.org/drawingml/2006/picture">
+                <pic:pic xmlns:pic="http://schemas.openxmlformats.org/drawingml/2006/picture">
+                  <pic:nvPicPr>
+                    <pic:cNvPr id="1" name=""/>
+                    <pic:cNvPicPr/>
+                  </pic:nvPicPr>
+                  <pic:blipFill>
+                    <a:blip r:embed="rId11"/>
+                    <a:stretch>
+                      <a:fillRect/>
+                    </a:stretch>
+                  </pic:blipFill>
+                  <pic:spPr>
+                    <a:xfrm>
+                      <a:off x="0" y="0"/>
+                      <a:ext cx="1419423" cy="2067213"/>
+                    </a:xfrm>
+                    <a:prstGeom prst="rect">
+                      <a:avLst/>
+                    </a:prstGeom>
+                  </pic:spPr>
+                </pic:pic>
+              </a:graphicData>
+            </a:graphic>
+          </wp:inline>
+        </w:drawing>
       </w:r>
     </w:p>
     <w:p>
@@ -524,274 +1677,133 @@
         </w:numPr>
       </w:pPr>
       <w:r>
-        <w:t>El usuario ya registrado debe autenticarse satisfactoriamente en la app</w:t>
-      </w:r>
-    </w:p>
-    <w:p>
-      <w:pPr>
-        <w:pStyle w:val="Prrafodelista"/>
-        <w:numPr>
-          <w:ilvl w:val="2"/>
-          <w:numId w:val="1"/>
-        </w:numPr>
-      </w:pPr>
-      <w:r>
+        <w:t>Despliegue.</w:t>
+      </w:r>
+    </w:p>
+    <w:p>
+      <w:pPr>
+        <w:jc w:val="center"/>
+      </w:pPr>
+      <w:r>
+        <w:rPr>
+          <w:noProof/>
+          <w:lang w:val="en-US" w:eastAsia="en-US"/>
+        </w:rPr>
         <w:lastRenderedPageBreak/>
-        <w:t>El usuario ya en el panel puede realizar la visualización del mapa y con el sistema de geolocalización puede validar su posición actual</w:t>
-      </w:r>
-    </w:p>
-    <w:p>
-      <w:pPr>
-        <w:pStyle w:val="Prrafodelista"/>
-        <w:numPr>
-          <w:ilvl w:val="2"/>
-          <w:numId w:val="1"/>
-        </w:numPr>
-      </w:pPr>
-      <w:r>
-        <w:t>El usuario puede ingresar una dirección o un lugar, sitio para realizar o determinar su siguiente viaje</w:t>
-      </w:r>
-    </w:p>
-    <w:p>
-      <w:pPr>
-        <w:pStyle w:val="Prrafodelista"/>
-        <w:numPr>
-          <w:ilvl w:val="2"/>
-          <w:numId w:val="1"/>
-        </w:numPr>
-      </w:pPr>
-      <w:r>
-        <w:t>El usuario puede dejar viajes programados o planeados</w:t>
-      </w:r>
-    </w:p>
-    <w:p>
-      <w:pPr>
-        <w:pStyle w:val="Prrafodelista"/>
-        <w:numPr>
-          <w:ilvl w:val="2"/>
-          <w:numId w:val="1"/>
-        </w:numPr>
-      </w:pPr>
-      <w:r>
-        <w:t>El usuario puede realizar el almacenamiento o guardado de direcciones, lugares o sitios favoritos.</w:t>
-      </w:r>
-    </w:p>
-    <w:p>
-      <w:pPr>
-        <w:pStyle w:val="Prrafodelista"/>
-        <w:numPr>
-          <w:ilvl w:val="1"/>
-          <w:numId w:val="1"/>
-        </w:numPr>
-      </w:pPr>
-      <w:r>
-        <w:t>Agrupe los comportamientos similares de cada uno de los escenarios</w:t>
-      </w:r>
-    </w:p>
-    <w:p>
-      <w:pPr>
-        <w:pStyle w:val="Prrafodelista"/>
-        <w:ind w:left="1440"/>
-      </w:pPr>
-    </w:p>
-    <w:p>
-      <w:pPr>
-        <w:pStyle w:val="Prrafodelista"/>
-        <w:numPr>
-          <w:ilvl w:val="0"/>
-          <w:numId w:val="1"/>
-        </w:numPr>
-      </w:pPr>
-      <w:r>
-        <w:t>Identifique los componentes primordiales del sistema</w:t>
-      </w:r>
-    </w:p>
-    <w:p>
-      <w:pPr>
-        <w:pStyle w:val="Prrafodelista"/>
-        <w:numPr>
-          <w:ilvl w:val="0"/>
-          <w:numId w:val="1"/>
-        </w:numPr>
-      </w:pPr>
-      <w:r>
-        <w:t xml:space="preserve">OPCIONAL: </w:t>
-      </w:r>
-      <w:r>
-        <w:t>Proponga uno o varios patrones arquitectónicos identificados en el sistema</w:t>
-      </w:r>
-    </w:p>
-    <w:p>
-      <w:pPr>
-        <w:pStyle w:val="Prrafodelista"/>
-        <w:numPr>
-          <w:ilvl w:val="0"/>
-          <w:numId w:val="1"/>
-        </w:numPr>
-      </w:pPr>
-      <w:r>
-        <w:t xml:space="preserve">Identifique cuales </w:t>
-      </w:r>
-      <w:r>
-        <w:t>sería</w:t>
-      </w:r>
-      <w:r>
-        <w:t xml:space="preserve"> los interesados claves en el sistema</w:t>
-      </w:r>
-    </w:p>
-    <w:p>
-      <w:pPr>
-        <w:pStyle w:val="Prrafodelista"/>
-        <w:numPr>
-          <w:ilvl w:val="0"/>
-          <w:numId w:val="1"/>
-        </w:numPr>
-      </w:pPr>
-      <w:r>
-        <w:t>Diseñe una solución que comprenda.</w:t>
-      </w:r>
-    </w:p>
-    <w:p>
-      <w:pPr>
-        <w:pStyle w:val="Prrafodelista"/>
-        <w:numPr>
-          <w:ilvl w:val="1"/>
-          <w:numId w:val="1"/>
-        </w:numPr>
-      </w:pPr>
-      <w:r>
-        <w:t>Identifique las vistas claves para los interesados</w:t>
-      </w:r>
-    </w:p>
-    <w:p>
-      <w:pPr>
-        <w:pStyle w:val="Prrafodelista"/>
-        <w:numPr>
-          <w:ilvl w:val="1"/>
-          <w:numId w:val="1"/>
-        </w:numPr>
-      </w:pPr>
-      <w:r>
-        <w:t>Diagramas de Comportamiento</w:t>
-      </w:r>
-    </w:p>
-    <w:p>
-      <w:pPr>
-        <w:pStyle w:val="Prrafodelista"/>
-        <w:numPr>
-          <w:ilvl w:val="2"/>
-          <w:numId w:val="1"/>
-        </w:numPr>
-      </w:pPr>
-      <w:r>
-        <w:t xml:space="preserve">Escenarios de </w:t>
-      </w:r>
-      <w:r>
-        <w:t>casos de uso</w:t>
-      </w:r>
-      <w:r>
-        <w:t xml:space="preserve"> por transacción</w:t>
-      </w:r>
-      <w:r>
-        <w:t>.</w:t>
-      </w:r>
-    </w:p>
-    <w:p>
-      <w:pPr>
-        <w:pStyle w:val="Prrafodelista"/>
-        <w:numPr>
-          <w:ilvl w:val="3"/>
-          <w:numId w:val="1"/>
-        </w:numPr>
-      </w:pPr>
-      <w:r>
-        <w:t>Actividad.</w:t>
-      </w:r>
-    </w:p>
-    <w:p>
-      <w:pPr>
-        <w:pStyle w:val="Prrafodelista"/>
-        <w:numPr>
-          <w:ilvl w:val="2"/>
-          <w:numId w:val="1"/>
-        </w:numPr>
-      </w:pPr>
-      <w:r>
-        <w:t>Secuencia.</w:t>
-      </w:r>
-    </w:p>
-    <w:p>
-      <w:pPr>
-        <w:pStyle w:val="Prrafodelista"/>
-        <w:numPr>
-          <w:ilvl w:val="1"/>
-          <w:numId w:val="1"/>
-        </w:numPr>
-      </w:pPr>
-      <w:r>
-        <w:t>Diagramas Estructurales</w:t>
-      </w:r>
-    </w:p>
-    <w:p>
-      <w:pPr>
-        <w:pStyle w:val="Prrafodelista"/>
-        <w:numPr>
-          <w:ilvl w:val="2"/>
-          <w:numId w:val="1"/>
-        </w:numPr>
-      </w:pPr>
-      <w:r>
-        <w:t>Componentes</w:t>
-      </w:r>
-    </w:p>
-    <w:p>
-      <w:pPr>
-        <w:pStyle w:val="Prrafodelista"/>
-        <w:numPr>
-          <w:ilvl w:val="2"/>
-          <w:numId w:val="1"/>
-        </w:numPr>
-      </w:pPr>
-      <w:r>
-        <w:t>Clases.</w:t>
-      </w:r>
-    </w:p>
-    <w:p>
-      <w:pPr>
-        <w:pStyle w:val="Prrafodelista"/>
-        <w:numPr>
-          <w:ilvl w:val="2"/>
-          <w:numId w:val="1"/>
-        </w:numPr>
-      </w:pPr>
-      <w:r>
-        <w:t>Despliegue.</w:t>
-      </w:r>
-    </w:p>
-    <w:p/>
-    <w:p>
-      <w:r>
-        <w:t>Retos Primordial: Gestionar el proyecto, enmarcado en cada uno de los temas relacionados durante el curso.</w:t>
-      </w:r>
-    </w:p>
-    <w:p>
-      <w:r>
-        <w:t>Reto Opcional: Lograr integración con los otros sistemas.</w:t>
-      </w:r>
-    </w:p>
-    <w:p/>
-    <w:p>
-      <w:r>
-        <w:t>Observaciones: El profesor es su fuente de información y tiene la autoridad para direccionar la necesidad del cliente.</w:t>
-      </w:r>
-    </w:p>
-    <w:p/>
-    <w:p>
-      <w:r>
-        <w:t>Nota: Por favor no se limite, exprese mejoras, propóngalas e inclúyalas de acuerdo a su criterio como ingeniero.</w:t>
+        <w:drawing>
+          <wp:inline distT="0" distB="0" distL="0" distR="0" wp14:anchorId="501A4728" wp14:editId="775A3815">
+            <wp:extent cx="5396230" cy="1444078"/>
+            <wp:effectExtent l="0" t="0" r="0" b="3810"/>
+            <wp:docPr id="5" name="Imagen 5" descr="D:\Juan\UCC\Semestre IX\ARQSOFT_UCC\ARQSOFR-UCC\DeploymentDiagram1.png"/>
+            <wp:cNvGraphicFramePr>
+              <a:graphicFrameLocks xmlns:a="http://schemas.openxmlformats.org/drawingml/2006/main" noChangeAspect="1"/>
+            </wp:cNvGraphicFramePr>
+            <a:graphic xmlns:a="http://schemas.openxmlformats.org/drawingml/2006/main">
+              <a:graphicData uri="http://schemas.openxmlformats.org/drawingml/2006/picture">
+                <pic:pic xmlns:pic="http://schemas.openxmlformats.org/drawingml/2006/picture">
+                  <pic:nvPicPr>
+                    <pic:cNvPr id="0" name="Picture 15" descr="D:\Juan\UCC\Semestre IX\ARQSOFT_UCC\ARQSOFR-UCC\DeploymentDiagram1.png"/>
+                    <pic:cNvPicPr>
+                      <a:picLocks noChangeAspect="1" noChangeArrowheads="1"/>
+                    </pic:cNvPicPr>
+                  </pic:nvPicPr>
+                  <pic:blipFill>
+                    <a:blip r:embed="rId12">
+                      <a:extLst>
+                        <a:ext uri="{28A0092B-C50C-407E-A947-70E740481C1C}">
+                          <a14:useLocalDpi xmlns:a14="http://schemas.microsoft.com/office/drawing/2010/main" val="0"/>
+                        </a:ext>
+                      </a:extLst>
+                    </a:blip>
+                    <a:srcRect/>
+                    <a:stretch>
+                      <a:fillRect/>
+                    </a:stretch>
+                  </pic:blipFill>
+                  <pic:spPr bwMode="auto">
+                    <a:xfrm>
+                      <a:off x="0" y="0"/>
+                      <a:ext cx="5396230" cy="1444078"/>
+                    </a:xfrm>
+                    <a:prstGeom prst="rect">
+                      <a:avLst/>
+                    </a:prstGeom>
+                    <a:noFill/>
+                    <a:ln>
+                      <a:noFill/>
+                    </a:ln>
+                  </pic:spPr>
+                </pic:pic>
+              </a:graphicData>
+            </a:graphic>
+          </wp:inline>
+        </w:drawing>
+      </w:r>
+    </w:p>
+    <w:p>
+      <w:pPr>
+        <w:jc w:val="center"/>
+      </w:pPr>
+    </w:p>
+    <w:p>
+      <w:pPr>
+        <w:jc w:val="center"/>
+        <w:rPr>
+          <w:lang w:val="en-US"/>
+        </w:rPr>
+      </w:pPr>
+      <w:r>
+        <w:rPr>
+          <w:lang w:val="en-US"/>
+        </w:rPr>
+        <w:t xml:space="preserve">URL GitHub: </w:t>
+      </w:r>
+      <w:hyperlink r:id="rId13" w:history="1">
+        <w:r>
+          <w:rPr>
+            <w:rStyle w:val="Hipervnculo"/>
+            <w:lang w:val="en-US"/>
+          </w:rPr>
+          <w:t>https://github.com/juaruibr/ARQSOFR-UCC/</w:t>
+        </w:r>
+      </w:hyperlink>
+      <w:r>
+        <w:rPr>
+          <w:lang w:val="en-US"/>
+        </w:rPr>
+        <w:t xml:space="preserve"> </w:t>
       </w:r>
       <w:bookmarkStart w:id="0" w:name="_GoBack"/>
       <w:bookmarkEnd w:id="0"/>
+    </w:p>
+    <w:p>
+      <w:pPr>
+        <w:rPr>
+          <w:lang w:val="en-US"/>
+        </w:rPr>
+      </w:pPr>
+    </w:p>
+    <w:p>
+      <w:r>
+        <w:t>Retos Primordial: Gestionar el proyecto, enmarcado en cada uno de los temas relacionados durante el curso.</w:t>
+      </w:r>
+    </w:p>
+    <w:p>
+      <w:r>
+        <w:t>Reto Opcional: Lograr integración con los otros sistemas.</w:t>
+      </w:r>
+    </w:p>
+    <w:p/>
+    <w:p>
+      <w:r>
+        <w:t>Observaciones: El profesor es su fuente de información y tiene la autoridad para direccionar la necesidad del cliente.</w:t>
+      </w:r>
+    </w:p>
+    <w:p/>
+    <w:p>
+      <w:r>
+        <w:t>Nota: Por favor no se limite, exprese mejoras, propóngalas e inclúyalas de acuerdo a su criterio como ingeniero.</w:t>
+      </w:r>
     </w:p>
     <w:p/>
     <w:sectPr>
@@ -881,7 +1893,7 @@
   <w:abstractNum w:abstractNumId="0" w15:restartNumberingAfterBreak="0">
     <w:nsid w:val="56EC74A6"/>
     <w:multiLevelType w:val="hybridMultilevel"/>
-    <w:tmpl w:val="0A82A0BA"/>
+    <w:tmpl w:val="DDD82404"/>
     <w:lvl w:ilvl="0" w:tplc="0C0A000F">
       <w:start w:val="1"/>
       <w:numFmt w:val="decimal"/>
@@ -1636,6 +2648,17 @@
       <w:vertAlign w:val="superscript"/>
     </w:rPr>
   </w:style>
+  <w:style w:type="character" w:styleId="Hipervnculo">
+    <w:name w:val="Hyperlink"/>
+    <w:basedOn w:val="Fuentedeprrafopredeter"/>
+    <w:uiPriority w:val="99"/>
+    <w:unhideWhenUsed/>
+    <w:rsid w:val="00D26036"/>
+    <w:rPr>
+      <w:color w:val="0000FF" w:themeColor="hyperlink"/>
+      <w:u w:val="single"/>
+    </w:rPr>
+  </w:style>
 </w:styles>
 </file>
 

</xml_diff>